<commit_message>
More work on character sheet generation
</commit_message>
<xml_diff>
--- a/1 SRD - System Reference Document/E-CB Combat.docx
+++ b/1 SRD - System Reference Document/E-CB Combat.docx
@@ -1098,7 +1098,15 @@
         <w:t>which</w:t>
       </w:r>
       <w:r>
-        <w:t xml:space="preserve"> effects you wish to use, but not how many times </w:t>
+        <w:t xml:space="preserve"> </w:t>
+      </w:r>
+      <w:proofErr w:type="spellStart"/>
+      <w:r>
+        <w:t>effects you</w:t>
+      </w:r>
+      <w:proofErr w:type="spellEnd"/>
+      <w:r>
+        <w:t xml:space="preserve"> wish to use, but not how many times </w:t>
       </w:r>
       <w:proofErr w:type="gramStart"/>
       <w:r>
@@ -1795,7 +1803,7 @@
         <w:t>.</w:t>
       </w:r>
       <w:r>
-        <w:t xml:space="preserve"> Cannot be used alongside any other effects.</w:t>
+        <w:t xml:space="preserve"> Cannot be used alongside any other effect.</w:t>
       </w:r>
     </w:p>
     <w:p>
@@ -1845,7 +1853,13 @@
       </w:r>
       <w:proofErr w:type="gramEnd"/>
       <w:r>
-        <w:t>, but the target will have to test Willpower against DC equal to twice the level of the wound. If they fail, they capitulate. Otherwise, nothing happens.</w:t>
+        <w:t xml:space="preserve">, but the target will have to test </w:t>
+      </w:r>
+      <w:r>
+        <w:t xml:space="preserve">Willpower </w:t>
+      </w:r>
+      <w:r>
+        <w:t>against DC equal to twice the level of the wound. If they fail, they capitulate. Otherwise, nothing happens.</w:t>
       </w:r>
     </w:p>
     <w:p>
@@ -1869,7 +1883,13 @@
         <w:jc w:val="both"/>
       </w:pPr>
       <w:r>
-        <w:t>For purposes of defending, Compel Surrender counts as Damage.</w:t>
+        <w:t>For purposes of defending, Compel Surrender counts as Damage</w:t>
+      </w:r>
+      <w:r>
+        <w:t xml:space="preserve"> Attack Effect</w:t>
+      </w:r>
+      <w:r>
+        <w:t>.</w:t>
       </w:r>
     </w:p>
     <w:p>
@@ -2085,7 +2105,15 @@
         <w:jc w:val="both"/>
       </w:pPr>
       <w:r>
-        <w:t>This is a difficult maneuver, and you must often Expose yourself to fully accomplish it (attacker’s choice).</w:t>
+        <w:t xml:space="preserve">This is a difficult </w:t>
+      </w:r>
+      <w:proofErr w:type="spellStart"/>
+      <w:r>
+        <w:t>maneuver</w:t>
+      </w:r>
+      <w:proofErr w:type="spellEnd"/>
+      <w:r>
+        <w:t>, and you must often Expose yourself to fully accomplish it (attacker’s choice).</w:t>
       </w:r>
     </w:p>
     <w:p>
@@ -2162,7 +2190,15 @@
         <w:jc w:val="both"/>
       </w:pPr>
       <w:r>
-        <w:t>You choose not to Expose yourself for purposes of achieving the maneuver.</w:t>
+        <w:t xml:space="preserve">You choose not to Expose yourself for purposes of achieving the </w:t>
+      </w:r>
+      <w:proofErr w:type="spellStart"/>
+      <w:r>
+        <w:t>maneuver</w:t>
+      </w:r>
+      <w:proofErr w:type="spellEnd"/>
+      <w:r>
+        <w:t>.</w:t>
       </w:r>
     </w:p>
     <w:p>
@@ -2311,19 +2347,7 @@
         <w:rPr>
           <w:lang w:val="en"/>
         </w:rPr>
-        <w:t>A</w:t>
-      </w:r>
-      <w:r>
-        <w:rPr>
-          <w:lang w:val="en"/>
-        </w:rPr>
-        <w:t>pply a Major Size Adjustment benefitting the larger creature</w:t>
-      </w:r>
-      <w:r>
-        <w:rPr>
-          <w:lang w:val="en"/>
-        </w:rPr>
-        <w:t xml:space="preserve"> to the Athletics test.</w:t>
+        <w:t>Apply a Major Size Adjustment benefitting the larger creature to the Athletics test.</w:t>
       </w:r>
     </w:p>
     <w:p>
@@ -25205,10 +25229,7 @@
         <w:t>Compatibility:</w:t>
       </w:r>
       <w:r>
-        <w:t xml:space="preserve"> Can be used </w:t>
-      </w:r>
-      <w:r>
-        <w:t>when the attacker declares only “Drop”.</w:t>
+        <w:t xml:space="preserve"> Can be used when the attacker declares only “Drop”.</w:t>
       </w:r>
     </w:p>
     <w:p>
@@ -25216,7 +25237,15 @@
         <w:jc w:val="both"/>
       </w:pPr>
       <w:r>
-        <w:t xml:space="preserve">Perform a fancy maneuver to keep your balance. </w:t>
+        <w:t xml:space="preserve">Perform a fancy </w:t>
+      </w:r>
+      <w:proofErr w:type="spellStart"/>
+      <w:r>
+        <w:t>maneuver</w:t>
+      </w:r>
+      <w:proofErr w:type="spellEnd"/>
+      <w:r>
+        <w:t xml:space="preserve"> to keep your balance. </w:t>
       </w:r>
     </w:p>
     <w:p>
@@ -25602,8 +25631,13 @@
       <w:pPr>
         <w:jc w:val="both"/>
       </w:pPr>
-      <w:r>
-        <w:t>Asdf…</w:t>
+      <w:proofErr w:type="spellStart"/>
+      <w:r>
+        <w:t>Asdf</w:t>
+      </w:r>
+      <w:proofErr w:type="spellEnd"/>
+      <w:r>
+        <w:t>…</w:t>
       </w:r>
     </w:p>
     <w:p>
@@ -27471,19 +27505,58 @@
       <w:pPr>
         <w:jc w:val="both"/>
       </w:pPr>
-      <w:r>
-        <w:t>Asdf………………… words man …s d asd asd a sdasdasd………………………</w:t>
+      <w:proofErr w:type="spellStart"/>
+      <w:r>
+        <w:t>Asdf</w:t>
+      </w:r>
+      <w:proofErr w:type="spellEnd"/>
+      <w:r>
+        <w:t xml:space="preserve">………………… words man …s d </w:t>
+      </w:r>
+      <w:proofErr w:type="spellStart"/>
+      <w:r>
+        <w:t>asd</w:t>
+      </w:r>
+      <w:proofErr w:type="spellEnd"/>
+      <w:r>
+        <w:t xml:space="preserve"> </w:t>
+      </w:r>
+      <w:proofErr w:type="spellStart"/>
+      <w:r>
+        <w:t>asd</w:t>
+      </w:r>
+      <w:proofErr w:type="spellEnd"/>
+      <w:r>
+        <w:t xml:space="preserve"> a </w:t>
+      </w:r>
+      <w:proofErr w:type="spellStart"/>
+      <w:r>
+        <w:t>sdasdasd</w:t>
+      </w:r>
+      <w:proofErr w:type="spellEnd"/>
+      <w:r>
+        <w:t>………………………</w:t>
       </w:r>
       <w:proofErr w:type="gramStart"/>
       <w:r>
-        <w:t>a  sada</w:t>
-      </w:r>
+        <w:t xml:space="preserve">a  </w:t>
+      </w:r>
+      <w:proofErr w:type="spellStart"/>
+      <w:r>
+        <w:t>sada</w:t>
+      </w:r>
+      <w:proofErr w:type="spellEnd"/>
       <w:proofErr w:type="gramEnd"/>
       <w:r>
         <w:t xml:space="preserve"> ad as a </w:t>
       </w:r>
-      <w:r>
-        <w:t>aaaaa.</w:t>
+      <w:proofErr w:type="spellStart"/>
+      <w:r>
+        <w:t>aaaaa</w:t>
+      </w:r>
+      <w:proofErr w:type="spellEnd"/>
+      <w:r>
+        <w:t>.</w:t>
       </w:r>
       <w:r>
         <w:br w:type="page"/>

</xml_diff>